<commit_message>
DC team quiz alignment changed
</commit_message>
<xml_diff>
--- a/Team PPTs/J - Swetha MODA QUIZ.docx
+++ b/Team PPTs/J - Swetha MODA QUIZ.docx
@@ -87,10 +87,11 @@
       <w:r>
         <w:t>True</w:t>
       </w:r>
-    </w:p>
-    <w:p>
-      <w:r>
-        <w:t xml:space="preserve">    </w:t>
+      <w:r>
+        <w:t xml:space="preserve">             </w:t>
+      </w:r>
+      <w:r>
+        <w:t xml:space="preserve">  </w:t>
       </w:r>
       <w:r>
         <w:t xml:space="preserve">b. </w:t>
@@ -142,12 +143,16 @@
       <w:r>
         <w:t>True</w:t>
       </w:r>
-    </w:p>
-    <w:p>
       <w:r>
         <w:t xml:space="preserve">  </w:t>
       </w:r>
       <w:r>
+        <w:t xml:space="preserve">  </w:t>
+      </w:r>
+      <w:r>
+        <w:t xml:space="preserve">             </w:t>
+      </w:r>
+      <w:r>
         <w:t xml:space="preserve">b. </w:t>
       </w:r>
       <w:r>
@@ -175,8 +180,9 @@
       <w:r>
         <w:t>True</w:t>
       </w:r>
-    </w:p>
-    <w:p>
+      <w:r>
+        <w:t xml:space="preserve">                 </w:t>
+      </w:r>
       <w:r>
         <w:t xml:space="preserve"> b. </w:t>
       </w:r>
@@ -202,8 +208,9 @@
       <w:r>
         <w:t>True</w:t>
       </w:r>
-    </w:p>
-    <w:p>
+      <w:r>
+        <w:t xml:space="preserve">                 </w:t>
+      </w:r>
       <w:r>
         <w:t xml:space="preserve"> b. </w:t>
       </w:r>
@@ -232,8 +239,73 @@
       <w:r>
         <w:t>True</w:t>
       </w:r>
-    </w:p>
-    <w:p>
+      <w:r>
+        <w:t xml:space="preserve">   </w:t>
+      </w:r>
+      <w:r>
+        <w:t xml:space="preserve"> </w:t>
+      </w:r>
+      <w:r>
+        <w:t xml:space="preserve">              </w:t>
+      </w:r>
+      <w:r>
+        <w:t xml:space="preserve">b. </w:t>
+      </w:r>
+      <w:r>
+        <w:t>False</w:t>
+      </w:r>
+    </w:p>
+    <w:p>
+      <w:r>
+        <w:t>7</w:t>
+      </w:r>
+      <w:r>
+        <w:t>.</w:t>
+      </w:r>
+      <w:r>
+        <w:t xml:space="preserve"> If </w:t>
+      </w:r>
+      <w:r>
+        <w:t>the Barcode</w:t>
+      </w:r>
+      <w:r>
+        <w:t xml:space="preserve"> </w:t>
+      </w:r>
+      <w:r>
+        <w:t xml:space="preserve">is </w:t>
+      </w:r>
+      <w:r>
+        <w:t>having Risk</w:t>
+      </w:r>
+      <w:r>
+        <w:t xml:space="preserve"> Media</w:t>
+      </w:r>
+      <w:r>
+        <w:t xml:space="preserve"> Lot </w:t>
+      </w:r>
+      <w:r>
+        <w:t>number,</w:t>
+      </w:r>
+      <w:r>
+        <w:t xml:space="preserve"> we </w:t>
+      </w:r>
+      <w:r>
+        <w:t>can be</w:t>
+      </w:r>
+      <w:r>
+        <w:t xml:space="preserve"> able to approve the Barcode.</w:t>
+      </w:r>
+    </w:p>
+    <w:p>
+      <w:r>
+        <w:t xml:space="preserve"> a. </w:t>
+      </w:r>
+      <w:r>
+        <w:t>True</w:t>
+      </w:r>
+      <w:r>
+        <w:t xml:space="preserve">                 </w:t>
+      </w:r>
       <w:r>
         <w:t xml:space="preserve"> b. </w:t>
       </w:r>
@@ -243,43 +315,53 @@
     </w:p>
     <w:p>
       <w:r>
-        <w:t>7</w:t>
+        <w:t>8</w:t>
       </w:r>
       <w:r>
         <w:t>.</w:t>
       </w:r>
       <w:r>
-        <w:t xml:space="preserve"> If </w:t>
-      </w:r>
-      <w:r>
-        <w:t>the Barcode</w:t>
+        <w:t xml:space="preserve"> If any Incomplete Lot number is mentioned in Sampling tab, </w:t>
+      </w:r>
+      <w:r>
+        <w:t>we</w:t>
+      </w:r>
+      <w:r>
+        <w:t xml:space="preserve"> should not approve the barcode.</w:t>
+      </w:r>
+    </w:p>
+    <w:p>
+      <w:r>
+        <w:t xml:space="preserve"> a. </w:t>
+      </w:r>
+      <w:r>
+        <w:t xml:space="preserve">True </w:t>
+      </w:r>
+      <w:r>
+        <w:tab/>
       </w:r>
       <w:r>
         <w:t xml:space="preserve"> </w:t>
       </w:r>
       <w:r>
-        <w:t xml:space="preserve">is </w:t>
-      </w:r>
-      <w:r>
-        <w:t>having Risk</w:t>
-      </w:r>
-      <w:r>
-        <w:t xml:space="preserve"> Media</w:t>
-      </w:r>
-      <w:r>
-        <w:t xml:space="preserve"> Lot </w:t>
-      </w:r>
-      <w:r>
-        <w:t>number,</w:t>
-      </w:r>
-      <w:r>
-        <w:t xml:space="preserve"> we </w:t>
-      </w:r>
-      <w:r>
-        <w:t>can be</w:t>
-      </w:r>
-      <w:r>
-        <w:t xml:space="preserve"> able to approve the Barcode.</w:t>
+        <w:t xml:space="preserve">                </w:t>
+      </w:r>
+      <w:r>
+        <w:t xml:space="preserve">b. </w:t>
+      </w:r>
+      <w:r>
+        <w:t>False</w:t>
+      </w:r>
+    </w:p>
+    <w:p>
+      <w:r>
+        <w:t>9</w:t>
+      </w:r>
+      <w:r>
+        <w:t>.</w:t>
+      </w:r>
+      <w:r>
+        <w:t xml:space="preserve"> If any Incomplete Comment is present in Table notes we can approve the barcode.</w:t>
       </w:r>
     </w:p>
     <w:p>
@@ -289,8 +371,15 @@
       <w:r>
         <w:t>True</w:t>
       </w:r>
-    </w:p>
-    <w:p>
+      <w:r>
+        <w:t xml:space="preserve">               </w:t>
+      </w:r>
+      <w:r>
+        <w:t xml:space="preserve"> </w:t>
+      </w:r>
+      <w:r>
+        <w:t xml:space="preserve"> </w:t>
+      </w:r>
       <w:r>
         <w:t xml:space="preserve"> b. </w:t>
       </w:r>
@@ -300,67 +389,6 @@
     </w:p>
     <w:p>
       <w:r>
-        <w:t>8</w:t>
-      </w:r>
-      <w:r>
-        <w:t>.</w:t>
-      </w:r>
-      <w:r>
-        <w:t xml:space="preserve"> If any Incomplete Lot number is mentioned in Sampling tab, </w:t>
-      </w:r>
-      <w:r>
-        <w:t>we</w:t>
-      </w:r>
-      <w:r>
-        <w:t xml:space="preserve"> should not approve the barcode.</w:t>
-      </w:r>
-    </w:p>
-    <w:p>
-      <w:r>
-        <w:t xml:space="preserve"> a. </w:t>
-      </w:r>
-      <w:r>
-        <w:t xml:space="preserve">True </w:t>
-      </w:r>
-    </w:p>
-    <w:p>
-      <w:r>
-        <w:t xml:space="preserve"> b. </w:t>
-      </w:r>
-      <w:r>
-        <w:t>False</w:t>
-      </w:r>
-    </w:p>
-    <w:p>
-      <w:r>
-        <w:t>9</w:t>
-      </w:r>
-      <w:r>
-        <w:t>.</w:t>
-      </w:r>
-      <w:r>
-        <w:t xml:space="preserve"> If any Incomplete Comment is present in Table notes we can approve the barcode.</w:t>
-      </w:r>
-    </w:p>
-    <w:p>
-      <w:r>
-        <w:t xml:space="preserve"> a. </w:t>
-      </w:r>
-      <w:r>
-        <w:t xml:space="preserve">True </w:t>
-      </w:r>
-    </w:p>
-    <w:p>
-      <w:r>
-        <w:t xml:space="preserve"> b. </w:t>
-      </w:r>
-      <w:r>
-        <w:t>False</w:t>
-      </w:r>
-    </w:p>
-    <w:p>
-      <w:r>
-        <w:lastRenderedPageBreak/>
         <w:t>10</w:t>
       </w:r>
       <w:r>

</xml_diff>